<commit_message>
Updated Notes for feasibility Report
…
</commit_message>
<xml_diff>
--- a/Docs/Feasibility Report.docx
+++ b/Docs/Feasibility Report.docx
@@ -2235,686 +2235,658 @@
         <w:autoSpaceDE w:val="0"/>
         <w:autoSpaceDN w:val="0"/>
         <w:adjustRightInd w:val="0"/>
-        <w:rPr>
-          <w:rFonts w:ascii="Helvetica" w:hAnsi="Helvetica" w:cs="Helvetica"/>
-        </w:rPr>
-      </w:pPr>
-      <w:r>
-        <w:rPr>
-          <w:rFonts w:ascii="Helvetica" w:hAnsi="Helvetica" w:cs="Helvetica"/>
-        </w:rPr>
-        <w:tab/>
-      </w:r>
-      <w:r>
-        <w:rPr>
-          <w:rFonts w:ascii="Helvetica" w:hAnsi="Helvetica" w:cs="Helvetica"/>
-          <w:b/>
-        </w:rPr>
-        <w:t>&lt;</w:t>
-      </w:r>
-      <w:r>
-        <w:rPr>
-          <w:rFonts w:ascii="Helvetica" w:hAnsi="Helvetica" w:cs="Helvetica"/>
-          <w:b/>
-        </w:rPr>
-        <w:t>what you need how and when you’ll get the resources needed; list what you have; indicate that the client can maintain it afterwards</w:t>
-      </w:r>
-      <w:r>
-        <w:rPr>
-          <w:rFonts w:ascii="Helvetica" w:hAnsi="Helvetica" w:cs="Helvetica"/>
-          <w:b/>
-        </w:rPr>
-        <w:t>&gt;</w:t>
-      </w:r>
-      <w:r>
-        <w:rPr>
-          <w:rFonts w:ascii="Helvetica" w:hAnsi="Helvetica" w:cs="Helvetica"/>
-        </w:rPr>
-        <w:t xml:space="preserve"> </w:t>
-      </w:r>
-      <w:r>
-        <w:rPr>
-          <w:rFonts w:ascii="Helvetica" w:hAnsi="Helvetica" w:cs="Helvetica"/>
-        </w:rPr>
-        <w:t>For our project, we will need computers to develop R in, software to develop an</w:t>
-      </w:r>
-      <w:r>
-        <w:rPr>
-          <w:rFonts w:ascii="Helvetica" w:hAnsi="Helvetica" w:cs="Helvetica"/>
-        </w:rPr>
-        <w:t>d run the R Shiny applications</w:t>
-      </w:r>
-      <w:r>
-        <w:rPr>
-          <w:rFonts w:ascii="Helvetica" w:hAnsi="Helvetica" w:cs="Helvetica"/>
-        </w:rPr>
-        <w:t xml:space="preserve"> with</w:t>
-      </w:r>
-      <w:r>
-        <w:rPr>
-          <w:rFonts w:ascii="Helvetica" w:hAnsi="Helvetica" w:cs="Helvetica"/>
-        </w:rPr>
-        <w:t xml:space="preserve">, and </w:t>
-      </w:r>
-      <w:r>
-        <w:rPr>
-          <w:rFonts w:ascii="Helvetica" w:hAnsi="Helvetica" w:cs="Helvetica"/>
-        </w:rPr>
-        <w:t>a server to host the R Shiny application.</w:t>
-      </w:r>
-      <w:r>
-        <w:rPr>
-          <w:rFonts w:ascii="Helvetica" w:hAnsi="Helvetica" w:cs="Helvetica"/>
-        </w:rPr>
-        <w:t xml:space="preserve"> The application will be developed on our own machines. The software to develop R Shiny applications is free and there is no conflict with licensing. </w:t>
-      </w:r>
-      <w:r>
-        <w:rPr>
-          <w:rFonts w:ascii="Helvetica" w:hAnsi="Helvetica" w:cs="Helvetica"/>
-        </w:rPr>
-        <w:t>For</w:t>
-      </w:r>
-      <w:r>
-        <w:rPr>
-          <w:rFonts w:ascii="Helvetica" w:hAnsi="Helvetica" w:cs="Helvetica"/>
-        </w:rPr>
-        <w:t xml:space="preserve"> our server, we will use &lt;shhinyapps? Custom server? AWS?&gt; to host the application. </w:t>
-      </w:r>
-      <w:r>
-        <w:rPr>
-          <w:rFonts w:ascii="Helvetica" w:hAnsi="Helvetica" w:cs="Helvetica"/>
-        </w:rPr>
-        <w:t>Dr. McKean would have access to this server and is able to maintain the R Shiny application from his own desktop computer.</w:t>
-      </w:r>
-    </w:p>
-    <w:p>
-      <w:pPr>
-        <w:widowControl w:val="0"/>
-        <w:tabs>
-          <w:tab w:val="left" w:pos="720"/>
-          <w:tab w:val="left" w:pos="1440"/>
-          <w:tab w:val="left" w:pos="2160"/>
-          <w:tab w:val="left" w:pos="2880"/>
-          <w:tab w:val="left" w:pos="3600"/>
-          <w:tab w:val="left" w:pos="4320"/>
-          <w:tab w:val="left" w:pos="5040"/>
-          <w:tab w:val="left" w:pos="5760"/>
-          <w:tab w:val="left" w:pos="6480"/>
-          <w:tab w:val="left" w:pos="7200"/>
-          <w:tab w:val="left" w:pos="7920"/>
-          <w:tab w:val="left" w:pos="8640"/>
-        </w:tabs>
-        <w:autoSpaceDE w:val="0"/>
-        <w:autoSpaceDN w:val="0"/>
-        <w:adjustRightInd w:val="0"/>
-        <w:rPr>
-          <w:rFonts w:ascii="Helvetica" w:hAnsi="Helvetica" w:cs="Helvetica"/>
-        </w:rPr>
-      </w:pPr>
-      <w:r>
-        <w:rPr>
-          <w:rFonts w:ascii="Helvetica" w:hAnsi="Helvetica" w:cs="Helvetica"/>
-        </w:rPr>
-        <w:tab/>
-      </w:r>
-      <w:r>
-        <w:rPr>
-          <w:rFonts w:ascii="Helvetica" w:hAnsi="Helvetica" w:cs="Helvetica"/>
-          <w:b/>
-        </w:rPr>
-        <w:t>&lt;indicate that the client can maintain it&gt;</w:t>
-      </w:r>
-      <w:r>
-        <w:rPr>
-          <w:rFonts w:ascii="Helvetica" w:hAnsi="Helvetica" w:cs="Helvetica"/>
-        </w:rPr>
-        <w:t xml:space="preserve"> </w:t>
-      </w:r>
-      <w:r>
-        <w:rPr>
-          <w:rFonts w:ascii="Helvetica" w:hAnsi="Helvetica" w:cs="Helvetica"/>
-        </w:rPr>
-        <w:t>Dr. Mckean is proficient in the R Scripting language and has the software and hardware needed to maintain the application. He also has access to the server.</w:t>
-      </w:r>
-    </w:p>
-    <w:p>
-      <w:pPr>
-        <w:rPr>
-          <w:rFonts w:ascii="Helvetica" w:hAnsi="Helvetica" w:cs="Helvetica"/>
-        </w:rPr>
-      </w:pPr>
-      <w:r>
-        <w:rPr>
-          <w:rFonts w:ascii="Helvetica" w:hAnsi="Helvetica" w:cs="Helvetica"/>
-        </w:rPr>
-        <w:br w:type="page"/>
-      </w:r>
-    </w:p>
-    <w:p>
-      <w:pPr>
-        <w:widowControl w:val="0"/>
-        <w:tabs>
-          <w:tab w:val="left" w:pos="720"/>
-          <w:tab w:val="left" w:pos="1440"/>
-          <w:tab w:val="left" w:pos="2160"/>
-          <w:tab w:val="left" w:pos="2880"/>
-          <w:tab w:val="left" w:pos="3600"/>
-          <w:tab w:val="left" w:pos="4320"/>
-          <w:tab w:val="left" w:pos="5040"/>
-          <w:tab w:val="left" w:pos="5760"/>
-          <w:tab w:val="left" w:pos="6480"/>
-          <w:tab w:val="left" w:pos="7200"/>
-          <w:tab w:val="left" w:pos="7920"/>
-          <w:tab w:val="left" w:pos="8640"/>
-        </w:tabs>
-        <w:autoSpaceDE w:val="0"/>
-        <w:autoSpaceDN w:val="0"/>
-        <w:adjustRightInd w:val="0"/>
         <w:jc w:val="center"/>
         <w:rPr>
           <w:rFonts w:ascii="Helvetica" w:hAnsi="Helvetica" w:cs="Helvetica"/>
         </w:rPr>
       </w:pPr>
-      <w:r>
-        <w:rPr>
-          <w:rFonts w:ascii="Helvetica" w:hAnsi="Helvetica" w:cs="Helvetica"/>
-        </w:rPr>
-        <w:t>S</w:t>
-      </w:r>
-      <w:r>
-        <w:rPr>
-          <w:rFonts w:ascii="Helvetica" w:hAnsi="Helvetica" w:cs="Helvetica"/>
-        </w:rPr>
-        <w:t>ecurity</w:t>
-      </w:r>
-    </w:p>
-    <w:p>
-      <w:pPr>
-        <w:widowControl w:val="0"/>
-        <w:tabs>
-          <w:tab w:val="left" w:pos="720"/>
-          <w:tab w:val="left" w:pos="1440"/>
-          <w:tab w:val="left" w:pos="2160"/>
-          <w:tab w:val="left" w:pos="2880"/>
-          <w:tab w:val="left" w:pos="3600"/>
-          <w:tab w:val="left" w:pos="4320"/>
-          <w:tab w:val="left" w:pos="5040"/>
-          <w:tab w:val="left" w:pos="5760"/>
-          <w:tab w:val="left" w:pos="6480"/>
-          <w:tab w:val="left" w:pos="7200"/>
-          <w:tab w:val="left" w:pos="7920"/>
-          <w:tab w:val="left" w:pos="8640"/>
-        </w:tabs>
-        <w:autoSpaceDE w:val="0"/>
-        <w:autoSpaceDN w:val="0"/>
-        <w:adjustRightInd w:val="0"/>
-        <w:rPr>
-          <w:rFonts w:ascii="Helvetica" w:hAnsi="Helvetica" w:cs="Helvetica"/>
-        </w:rPr>
-      </w:pPr>
-      <w:r>
-        <w:rPr>
-          <w:rFonts w:ascii="Helvetica" w:hAnsi="Helvetica" w:cs="Helvetica"/>
-        </w:rPr>
-        <w:t>&lt;</w:t>
-      </w:r>
-      <w:r>
-        <w:rPr>
-          <w:rFonts w:ascii="Helvetica" w:hAnsi="Helvetica" w:cs="Helvetica"/>
-        </w:rPr>
-        <w:t>list anything that’s worrisome</w:t>
-      </w:r>
-      <w:r>
-        <w:rPr>
-          <w:rFonts w:ascii="Helvetica" w:hAnsi="Helvetica" w:cs="Helvetica"/>
-        </w:rPr>
-        <w:t>&gt;</w:t>
-      </w:r>
-    </w:p>
-    <w:p>
-      <w:pPr>
-        <w:widowControl w:val="0"/>
-        <w:tabs>
-          <w:tab w:val="left" w:pos="720"/>
-          <w:tab w:val="left" w:pos="1440"/>
-          <w:tab w:val="left" w:pos="2160"/>
-          <w:tab w:val="left" w:pos="2880"/>
-          <w:tab w:val="left" w:pos="3600"/>
-          <w:tab w:val="left" w:pos="4320"/>
-          <w:tab w:val="left" w:pos="5040"/>
-          <w:tab w:val="left" w:pos="5760"/>
-          <w:tab w:val="left" w:pos="6480"/>
-          <w:tab w:val="left" w:pos="7200"/>
-          <w:tab w:val="left" w:pos="7920"/>
-          <w:tab w:val="left" w:pos="8640"/>
-        </w:tabs>
-        <w:autoSpaceDE w:val="0"/>
-        <w:autoSpaceDN w:val="0"/>
-        <w:adjustRightInd w:val="0"/>
-        <w:rPr>
-          <w:rFonts w:ascii="Helvetica" w:hAnsi="Helvetica" w:cs="Helvetica"/>
-        </w:rPr>
-      </w:pPr>
-      <w:r>
-        <w:rPr>
-          <w:rFonts w:ascii="Helvetica" w:hAnsi="Helvetica" w:cs="Helvetica"/>
-        </w:rPr>
-        <w:t>&lt;</w:t>
-      </w:r>
-      <w:r>
-        <w:rPr>
-          <w:rFonts w:ascii="Helvetica" w:hAnsi="Helvetica" w:cs="Helvetica"/>
-        </w:rPr>
-        <w:t>make sure people can’t do tracking</w:t>
-      </w:r>
-      <w:r>
-        <w:rPr>
-          <w:rFonts w:ascii="Helvetica" w:hAnsi="Helvetica" w:cs="Helvetica"/>
-        </w:rPr>
-        <w:t>&gt;</w:t>
-      </w:r>
-    </w:p>
-    <w:p>
-      <w:pPr>
-        <w:widowControl w:val="0"/>
-        <w:tabs>
-          <w:tab w:val="left" w:pos="720"/>
-          <w:tab w:val="left" w:pos="1440"/>
-          <w:tab w:val="left" w:pos="2160"/>
-          <w:tab w:val="left" w:pos="2880"/>
-          <w:tab w:val="left" w:pos="3600"/>
-          <w:tab w:val="left" w:pos="4320"/>
-          <w:tab w:val="left" w:pos="5040"/>
-          <w:tab w:val="left" w:pos="5760"/>
-          <w:tab w:val="left" w:pos="6480"/>
-          <w:tab w:val="left" w:pos="7200"/>
-          <w:tab w:val="left" w:pos="7920"/>
-          <w:tab w:val="left" w:pos="8640"/>
-        </w:tabs>
-        <w:autoSpaceDE w:val="0"/>
-        <w:autoSpaceDN w:val="0"/>
-        <w:adjustRightInd w:val="0"/>
-        <w:rPr>
-          <w:rFonts w:ascii="Helvetica" w:hAnsi="Helvetica" w:cs="Helvetica"/>
-        </w:rPr>
-      </w:pPr>
-    </w:p>
-    <w:p>
-      <w:pPr>
-        <w:rPr>
-          <w:rFonts w:ascii="Helvetica" w:hAnsi="Helvetica" w:cs="Helvetica"/>
-        </w:rPr>
-      </w:pPr>
-      <w:r>
-        <w:rPr>
-          <w:rFonts w:ascii="Helvetica" w:hAnsi="Helvetica" w:cs="Helvetica"/>
-        </w:rPr>
-        <w:br w:type="page"/>
-      </w:r>
-    </w:p>
-    <w:p>
-      <w:pPr>
-        <w:widowControl w:val="0"/>
-        <w:tabs>
-          <w:tab w:val="left" w:pos="720"/>
-          <w:tab w:val="left" w:pos="1440"/>
-          <w:tab w:val="left" w:pos="2160"/>
-          <w:tab w:val="left" w:pos="2880"/>
-          <w:tab w:val="left" w:pos="3600"/>
-          <w:tab w:val="left" w:pos="4320"/>
-          <w:tab w:val="left" w:pos="5040"/>
-          <w:tab w:val="left" w:pos="5760"/>
-          <w:tab w:val="left" w:pos="6480"/>
-          <w:tab w:val="left" w:pos="7200"/>
-          <w:tab w:val="left" w:pos="7920"/>
-          <w:tab w:val="left" w:pos="8640"/>
-        </w:tabs>
-        <w:autoSpaceDE w:val="0"/>
-        <w:autoSpaceDN w:val="0"/>
-        <w:adjustRightInd w:val="0"/>
-        <w:jc w:val="center"/>
-        <w:rPr>
-          <w:rFonts w:ascii="Helvetica" w:hAnsi="Helvetica" w:cs="Helvetica"/>
-        </w:rPr>
-      </w:pPr>
-      <w:r>
-        <w:rPr>
-          <w:rFonts w:ascii="Helvetica" w:hAnsi="Helvetica" w:cs="Helvetica"/>
-        </w:rPr>
-        <w:t>Testing</w:t>
-      </w:r>
-    </w:p>
-    <w:p>
-      <w:pPr>
-        <w:widowControl w:val="0"/>
-        <w:tabs>
-          <w:tab w:val="left" w:pos="720"/>
-          <w:tab w:val="left" w:pos="1440"/>
-          <w:tab w:val="left" w:pos="2160"/>
-          <w:tab w:val="left" w:pos="2880"/>
-          <w:tab w:val="left" w:pos="3600"/>
-          <w:tab w:val="left" w:pos="4320"/>
-          <w:tab w:val="left" w:pos="5040"/>
-          <w:tab w:val="left" w:pos="5760"/>
-          <w:tab w:val="left" w:pos="6480"/>
-          <w:tab w:val="left" w:pos="7200"/>
-          <w:tab w:val="left" w:pos="7920"/>
-          <w:tab w:val="left" w:pos="8640"/>
-        </w:tabs>
-        <w:autoSpaceDE w:val="0"/>
-        <w:autoSpaceDN w:val="0"/>
-        <w:adjustRightInd w:val="0"/>
-        <w:rPr>
-          <w:rFonts w:ascii="Helvetica" w:hAnsi="Helvetica" w:cs="Helvetica"/>
-        </w:rPr>
-      </w:pPr>
-      <w:r>
-        <w:rPr>
-          <w:rFonts w:ascii="Helvetica" w:hAnsi="Helvetica" w:cs="Helvetica"/>
-        </w:rPr>
-        <w:tab/>
-        <w:t>how we will do testing</w:t>
-      </w:r>
-    </w:p>
-    <w:p>
-      <w:pPr>
-        <w:widowControl w:val="0"/>
-        <w:tabs>
-          <w:tab w:val="left" w:pos="720"/>
-          <w:tab w:val="left" w:pos="1440"/>
-          <w:tab w:val="left" w:pos="2160"/>
-          <w:tab w:val="left" w:pos="2880"/>
-          <w:tab w:val="left" w:pos="3600"/>
-          <w:tab w:val="left" w:pos="4320"/>
-          <w:tab w:val="left" w:pos="5040"/>
-          <w:tab w:val="left" w:pos="5760"/>
-          <w:tab w:val="left" w:pos="6480"/>
-          <w:tab w:val="left" w:pos="7200"/>
-          <w:tab w:val="left" w:pos="7920"/>
-          <w:tab w:val="left" w:pos="8640"/>
-        </w:tabs>
-        <w:autoSpaceDE w:val="0"/>
-        <w:autoSpaceDN w:val="0"/>
-        <w:adjustRightInd w:val="0"/>
-        <w:rPr>
-          <w:rFonts w:ascii="Helvetica" w:hAnsi="Helvetica" w:cs="Helvetica"/>
-        </w:rPr>
-      </w:pPr>
-      <w:r>
-        <w:rPr>
-          <w:rFonts w:ascii="Helvetica" w:hAnsi="Helvetica" w:cs="Helvetica"/>
-        </w:rPr>
-        <w:tab/>
-      </w:r>
-      <w:r>
-        <w:rPr>
-          <w:rFonts w:ascii="Helvetica" w:hAnsi="Helvetica" w:cs="Helvetica"/>
-        </w:rPr>
-        <w:tab/>
-        <w:t>are we doing unit testing</w:t>
-      </w:r>
-    </w:p>
-    <w:p>
-      <w:pPr>
-        <w:widowControl w:val="0"/>
-        <w:tabs>
-          <w:tab w:val="left" w:pos="720"/>
-          <w:tab w:val="left" w:pos="1440"/>
-          <w:tab w:val="left" w:pos="2160"/>
-          <w:tab w:val="left" w:pos="2880"/>
-          <w:tab w:val="left" w:pos="3600"/>
-          <w:tab w:val="left" w:pos="4320"/>
-          <w:tab w:val="left" w:pos="5040"/>
-          <w:tab w:val="left" w:pos="5760"/>
-          <w:tab w:val="left" w:pos="6480"/>
-          <w:tab w:val="left" w:pos="7200"/>
-          <w:tab w:val="left" w:pos="7920"/>
-          <w:tab w:val="left" w:pos="8640"/>
-        </w:tabs>
-        <w:autoSpaceDE w:val="0"/>
-        <w:autoSpaceDN w:val="0"/>
-        <w:adjustRightInd w:val="0"/>
-        <w:rPr>
-          <w:rFonts w:ascii="Helvetica" w:hAnsi="Helvetica" w:cs="Helvetica"/>
-        </w:rPr>
-      </w:pPr>
-      <w:r>
-        <w:rPr>
-          <w:rFonts w:ascii="Helvetica" w:hAnsi="Helvetica" w:cs="Helvetica"/>
-        </w:rPr>
-        <w:tab/>
-      </w:r>
-      <w:r>
-        <w:rPr>
-          <w:rFonts w:ascii="Helvetica" w:hAnsi="Helvetica" w:cs="Helvetica"/>
-        </w:rPr>
-        <w:tab/>
-        <w:t>how are we doing usability testing</w:t>
-      </w:r>
-    </w:p>
-    <w:p>
-      <w:pPr>
-        <w:widowControl w:val="0"/>
-        <w:tabs>
-          <w:tab w:val="left" w:pos="720"/>
-          <w:tab w:val="left" w:pos="1440"/>
-          <w:tab w:val="left" w:pos="2160"/>
-          <w:tab w:val="left" w:pos="2880"/>
-          <w:tab w:val="left" w:pos="3600"/>
-          <w:tab w:val="left" w:pos="4320"/>
-          <w:tab w:val="left" w:pos="5040"/>
-          <w:tab w:val="left" w:pos="5760"/>
-          <w:tab w:val="left" w:pos="6480"/>
-          <w:tab w:val="left" w:pos="7200"/>
-          <w:tab w:val="left" w:pos="7920"/>
-          <w:tab w:val="left" w:pos="8640"/>
-        </w:tabs>
-        <w:autoSpaceDE w:val="0"/>
-        <w:autoSpaceDN w:val="0"/>
-        <w:adjustRightInd w:val="0"/>
-        <w:rPr>
-          <w:rFonts w:ascii="Helvetica" w:hAnsi="Helvetica" w:cs="Helvetica"/>
-        </w:rPr>
-      </w:pPr>
-      <w:r>
-        <w:rPr>
-          <w:rFonts w:ascii="Helvetica" w:hAnsi="Helvetica" w:cs="Helvetica"/>
-        </w:rPr>
-        <w:tab/>
-        <w:t>internal testing</w:t>
-      </w:r>
-    </w:p>
-    <w:p>
-      <w:pPr>
-        <w:widowControl w:val="0"/>
-        <w:tabs>
-          <w:tab w:val="left" w:pos="720"/>
-          <w:tab w:val="left" w:pos="1440"/>
-          <w:tab w:val="left" w:pos="2160"/>
-          <w:tab w:val="left" w:pos="2880"/>
-          <w:tab w:val="left" w:pos="3600"/>
-          <w:tab w:val="left" w:pos="4320"/>
-          <w:tab w:val="left" w:pos="5040"/>
-          <w:tab w:val="left" w:pos="5760"/>
-          <w:tab w:val="left" w:pos="6480"/>
-          <w:tab w:val="left" w:pos="7200"/>
-          <w:tab w:val="left" w:pos="7920"/>
-          <w:tab w:val="left" w:pos="8640"/>
-        </w:tabs>
-        <w:autoSpaceDE w:val="0"/>
-        <w:autoSpaceDN w:val="0"/>
-        <w:adjustRightInd w:val="0"/>
-        <w:rPr>
-          <w:rFonts w:ascii="Helvetica" w:hAnsi="Helvetica" w:cs="Helvetica"/>
-        </w:rPr>
-      </w:pPr>
-      <w:r>
-        <w:rPr>
-          <w:rFonts w:ascii="Helvetica" w:hAnsi="Helvetica" w:cs="Helvetica"/>
-        </w:rPr>
-        <w:tab/>
-        <w:t>giving it to the client to test it</w:t>
-      </w:r>
-    </w:p>
-    <w:p>
-      <w:pPr>
-        <w:rPr>
-          <w:rFonts w:ascii="Helvetica" w:hAnsi="Helvetica" w:cs="Helvetica"/>
-        </w:rPr>
-      </w:pPr>
-      <w:r>
-        <w:rPr>
-          <w:rFonts w:ascii="Helvetica" w:hAnsi="Helvetica" w:cs="Helvetica"/>
-        </w:rPr>
-        <w:br w:type="page"/>
-      </w:r>
-    </w:p>
-    <w:p>
-      <w:pPr>
-        <w:widowControl w:val="0"/>
-        <w:tabs>
-          <w:tab w:val="left" w:pos="720"/>
-          <w:tab w:val="left" w:pos="1440"/>
-          <w:tab w:val="left" w:pos="2160"/>
-          <w:tab w:val="left" w:pos="2880"/>
-          <w:tab w:val="left" w:pos="3600"/>
-          <w:tab w:val="left" w:pos="4320"/>
-          <w:tab w:val="left" w:pos="5040"/>
-          <w:tab w:val="left" w:pos="5760"/>
-          <w:tab w:val="left" w:pos="6480"/>
-          <w:tab w:val="left" w:pos="7200"/>
-          <w:tab w:val="left" w:pos="7920"/>
-          <w:tab w:val="left" w:pos="8640"/>
-        </w:tabs>
-        <w:autoSpaceDE w:val="0"/>
-        <w:autoSpaceDN w:val="0"/>
-        <w:adjustRightInd w:val="0"/>
-        <w:jc w:val="center"/>
-        <w:rPr>
-          <w:rFonts w:ascii="Helvetica" w:hAnsi="Helvetica" w:cs="Helvetica"/>
-        </w:rPr>
-      </w:pPr>
-      <w:r>
-        <w:rPr>
-          <w:rFonts w:ascii="Helvetica" w:hAnsi="Helvetica" w:cs="Helvetica"/>
-        </w:rPr>
-        <w:t>Legal</w:t>
-      </w:r>
-    </w:p>
-    <w:p>
-      <w:pPr>
-        <w:widowControl w:val="0"/>
-        <w:tabs>
-          <w:tab w:val="left" w:pos="720"/>
-          <w:tab w:val="left" w:pos="1440"/>
-          <w:tab w:val="left" w:pos="2160"/>
-          <w:tab w:val="left" w:pos="2880"/>
-          <w:tab w:val="left" w:pos="3600"/>
-          <w:tab w:val="left" w:pos="4320"/>
-          <w:tab w:val="left" w:pos="5040"/>
-          <w:tab w:val="left" w:pos="5760"/>
-          <w:tab w:val="left" w:pos="6480"/>
-          <w:tab w:val="left" w:pos="7200"/>
-          <w:tab w:val="left" w:pos="7920"/>
-          <w:tab w:val="left" w:pos="8640"/>
-        </w:tabs>
-        <w:autoSpaceDE w:val="0"/>
-        <w:autoSpaceDN w:val="0"/>
-        <w:adjustRightInd w:val="0"/>
-        <w:rPr>
-          <w:rFonts w:ascii="Helvetica" w:hAnsi="Helvetica" w:cs="Helvetica"/>
-        </w:rPr>
-      </w:pPr>
-      <w:r>
-        <w:rPr>
-          <w:rFonts w:ascii="Helvetica" w:hAnsi="Helvetica" w:cs="Helvetica"/>
-        </w:rPr>
-        <w:tab/>
-        <w:t xml:space="preserve">There is no Non-Disclosure Agreement associated with this project. The project will be open source </w:t>
-      </w:r>
-      <w:r>
-        <w:rPr>
-          <w:rFonts w:ascii="Helvetica" w:hAnsi="Helvetica" w:cs="Helvetica"/>
-        </w:rPr>
-        <w:t>and maintained on Github. The project will be under a GPL license, whereas anyone has freedom to access and distribute the software</w:t>
-      </w:r>
-      <w:r>
-        <w:rPr>
-          <w:rFonts w:ascii="Helvetica" w:hAnsi="Helvetica" w:cs="Helvetica"/>
-        </w:rPr>
-        <w:t>.</w:t>
-      </w:r>
-    </w:p>
-    <w:p>
-      <w:pPr>
-        <w:widowControl w:val="0"/>
-        <w:tabs>
-          <w:tab w:val="left" w:pos="720"/>
-          <w:tab w:val="left" w:pos="1440"/>
-          <w:tab w:val="left" w:pos="2160"/>
-          <w:tab w:val="left" w:pos="2880"/>
-          <w:tab w:val="left" w:pos="3600"/>
-          <w:tab w:val="left" w:pos="4320"/>
-          <w:tab w:val="left" w:pos="5040"/>
-          <w:tab w:val="left" w:pos="5760"/>
-          <w:tab w:val="left" w:pos="6480"/>
-          <w:tab w:val="left" w:pos="7200"/>
-          <w:tab w:val="left" w:pos="7920"/>
-          <w:tab w:val="left" w:pos="8640"/>
-        </w:tabs>
-        <w:autoSpaceDE w:val="0"/>
-        <w:autoSpaceDN w:val="0"/>
-        <w:adjustRightInd w:val="0"/>
-        <w:rPr>
-          <w:rFonts w:ascii="Helvetica" w:hAnsi="Helvetica" w:cs="Helvetica"/>
-        </w:rPr>
-      </w:pPr>
-      <w:r>
-        <w:rPr>
-          <w:rFonts w:ascii="Helvetica" w:hAnsi="Helvetica" w:cs="Helvetica"/>
-        </w:rPr>
-        <w:tab/>
-      </w:r>
-    </w:p>
-    <w:p>
-      <w:pPr>
-        <w:rPr>
-          <w:rFonts w:ascii="Helvetica" w:hAnsi="Helvetica" w:cs="Helvetica"/>
-        </w:rPr>
-      </w:pPr>
-      <w:r>
-        <w:rPr>
-          <w:rFonts w:ascii="Helvetica" w:hAnsi="Helvetica" w:cs="Helvetica"/>
-        </w:rPr>
-        <w:br w:type="page"/>
-      </w:r>
-    </w:p>
-    <w:p>
-      <w:pPr>
-        <w:widowControl w:val="0"/>
-        <w:tabs>
-          <w:tab w:val="left" w:pos="720"/>
-          <w:tab w:val="left" w:pos="1440"/>
-          <w:tab w:val="left" w:pos="2160"/>
-          <w:tab w:val="left" w:pos="2880"/>
-          <w:tab w:val="left" w:pos="3600"/>
-          <w:tab w:val="left" w:pos="4320"/>
-          <w:tab w:val="left" w:pos="5040"/>
-          <w:tab w:val="left" w:pos="5760"/>
-          <w:tab w:val="left" w:pos="6480"/>
-          <w:tab w:val="left" w:pos="7200"/>
-          <w:tab w:val="left" w:pos="7920"/>
-          <w:tab w:val="left" w:pos="8640"/>
-        </w:tabs>
-        <w:autoSpaceDE w:val="0"/>
-        <w:autoSpaceDN w:val="0"/>
-        <w:adjustRightInd w:val="0"/>
-        <w:rPr>
-          <w:rFonts w:ascii="Helvetica" w:hAnsi="Helvetica" w:cs="Helvetica"/>
-        </w:rPr>
-      </w:pPr>
+    </w:p>
+    <w:p>
+      <w:pPr>
+        <w:widowControl w:val="0"/>
+        <w:tabs>
+          <w:tab w:val="left" w:pos="720"/>
+          <w:tab w:val="left" w:pos="1440"/>
+          <w:tab w:val="left" w:pos="2160"/>
+          <w:tab w:val="left" w:pos="2880"/>
+          <w:tab w:val="left" w:pos="3600"/>
+          <w:tab w:val="left" w:pos="4320"/>
+          <w:tab w:val="left" w:pos="5040"/>
+          <w:tab w:val="left" w:pos="5760"/>
+          <w:tab w:val="left" w:pos="6480"/>
+          <w:tab w:val="left" w:pos="7200"/>
+          <w:tab w:val="left" w:pos="7920"/>
+          <w:tab w:val="left" w:pos="8640"/>
+        </w:tabs>
+        <w:autoSpaceDE w:val="0"/>
+        <w:autoSpaceDN w:val="0"/>
+        <w:adjustRightInd w:val="0"/>
+        <w:rPr>
+          <w:rFonts w:ascii="Helvetica" w:hAnsi="Helvetica" w:cs="Helvetica"/>
+        </w:rPr>
+      </w:pPr>
+      <w:r>
+        <w:rPr>
+          <w:rFonts w:ascii="Helvetica" w:hAnsi="Helvetica" w:cs="Helvetica"/>
+        </w:rPr>
+        <w:tab/>
+        <w:t>For our project, we will need computers to develop the program with, the software needed to run R Shiny applications with, and a server to host the applications. The application will be hosted on our own desktops. The software to develop our R Shiny applications are freely available. Amongst this software is the R Studio IDE, CRAN packages, and MySQL server. When developing the application, our server would be MySQL on a localhost. When we deploy the application, the application will be hosted on the CS department servers.</w:t>
+      </w:r>
+    </w:p>
+    <w:p>
+      <w:pPr>
+        <w:widowControl w:val="0"/>
+        <w:tabs>
+          <w:tab w:val="left" w:pos="720"/>
+          <w:tab w:val="left" w:pos="1440"/>
+          <w:tab w:val="left" w:pos="2160"/>
+          <w:tab w:val="left" w:pos="2880"/>
+          <w:tab w:val="left" w:pos="3600"/>
+          <w:tab w:val="left" w:pos="4320"/>
+          <w:tab w:val="left" w:pos="5040"/>
+          <w:tab w:val="left" w:pos="5760"/>
+          <w:tab w:val="left" w:pos="6480"/>
+          <w:tab w:val="left" w:pos="7200"/>
+          <w:tab w:val="left" w:pos="7920"/>
+          <w:tab w:val="left" w:pos="8640"/>
+        </w:tabs>
+        <w:autoSpaceDE w:val="0"/>
+        <w:autoSpaceDN w:val="0"/>
+        <w:adjustRightInd w:val="0"/>
+        <w:rPr>
+          <w:rFonts w:ascii="Helvetica" w:hAnsi="Helvetica" w:cs="Helvetica"/>
+        </w:rPr>
+      </w:pPr>
+      <w:r>
+        <w:rPr>
+          <w:rFonts w:ascii="Helvetica" w:hAnsi="Helvetica" w:cs="Helvetica"/>
+        </w:rPr>
+        <w:tab/>
+        <w:t xml:space="preserve">Dr. McKean has the software and hardware needed to maintain an R Shiny application. He will </w:t>
+      </w:r>
+      <w:r>
+        <w:rPr>
+          <w:rFonts w:ascii="Helvetica" w:hAnsi="Helvetica" w:cs="Helvetica"/>
+        </w:rPr>
+        <w:t xml:space="preserve">be able to </w:t>
+      </w:r>
       <w:bookmarkStart w:id="0" w:name="_GoBack"/>
       <w:bookmarkEnd w:id="0"/>
+      <w:r>
+        <w:rPr>
+          <w:rFonts w:ascii="Helvetica" w:hAnsi="Helvetica" w:cs="Helvetica"/>
+        </w:rPr>
+        <w:t>maintain the application from his own computer.</w:t>
+      </w:r>
+    </w:p>
+    <w:p>
+      <w:pPr>
+        <w:widowControl w:val="0"/>
+        <w:tabs>
+          <w:tab w:val="left" w:pos="720"/>
+          <w:tab w:val="left" w:pos="1440"/>
+          <w:tab w:val="left" w:pos="2160"/>
+          <w:tab w:val="left" w:pos="2880"/>
+          <w:tab w:val="left" w:pos="3600"/>
+          <w:tab w:val="left" w:pos="4320"/>
+          <w:tab w:val="left" w:pos="5040"/>
+          <w:tab w:val="left" w:pos="5760"/>
+          <w:tab w:val="left" w:pos="6480"/>
+          <w:tab w:val="left" w:pos="7200"/>
+          <w:tab w:val="left" w:pos="7920"/>
+          <w:tab w:val="left" w:pos="8640"/>
+        </w:tabs>
+        <w:autoSpaceDE w:val="0"/>
+        <w:autoSpaceDN w:val="0"/>
+        <w:adjustRightInd w:val="0"/>
+        <w:rPr>
+          <w:rFonts w:ascii="Helvetica" w:hAnsi="Helvetica" w:cs="Helvetica"/>
+        </w:rPr>
+      </w:pPr>
+      <w:r>
+        <w:rPr>
+          <w:rFonts w:ascii="Helvetica" w:hAnsi="Helvetica" w:cs="Helvetica"/>
+        </w:rPr>
+        <w:tab/>
+        <w:t>Both we and Dr. McKean have the necessary software and hardware to develop, debug, and deploy our application.</w:t>
+      </w:r>
+    </w:p>
+    <w:p>
+      <w:pPr>
+        <w:rPr>
+          <w:rFonts w:ascii="Helvetica" w:hAnsi="Helvetica" w:cs="Helvetica"/>
+        </w:rPr>
+      </w:pPr>
+      <w:r>
+        <w:rPr>
+          <w:rFonts w:ascii="Helvetica" w:hAnsi="Helvetica" w:cs="Helvetica"/>
+        </w:rPr>
+        <w:br w:type="page"/>
+      </w:r>
+    </w:p>
+    <w:p>
+      <w:pPr>
+        <w:widowControl w:val="0"/>
+        <w:tabs>
+          <w:tab w:val="left" w:pos="720"/>
+          <w:tab w:val="left" w:pos="1440"/>
+          <w:tab w:val="left" w:pos="2160"/>
+          <w:tab w:val="left" w:pos="2880"/>
+          <w:tab w:val="left" w:pos="3600"/>
+          <w:tab w:val="left" w:pos="4320"/>
+          <w:tab w:val="left" w:pos="5040"/>
+          <w:tab w:val="left" w:pos="5760"/>
+          <w:tab w:val="left" w:pos="6480"/>
+          <w:tab w:val="left" w:pos="7200"/>
+          <w:tab w:val="left" w:pos="7920"/>
+          <w:tab w:val="left" w:pos="8640"/>
+        </w:tabs>
+        <w:autoSpaceDE w:val="0"/>
+        <w:autoSpaceDN w:val="0"/>
+        <w:adjustRightInd w:val="0"/>
+        <w:jc w:val="center"/>
+        <w:rPr>
+          <w:rFonts w:ascii="Helvetica" w:hAnsi="Helvetica" w:cs="Helvetica"/>
+        </w:rPr>
+      </w:pPr>
+      <w:r>
+        <w:rPr>
+          <w:rFonts w:ascii="Helvetica" w:hAnsi="Helvetica" w:cs="Helvetica"/>
+        </w:rPr>
+        <w:t>S</w:t>
+      </w:r>
+      <w:r>
+        <w:rPr>
+          <w:rFonts w:ascii="Helvetica" w:hAnsi="Helvetica" w:cs="Helvetica"/>
+        </w:rPr>
+        <w:t>ecurity</w:t>
+      </w:r>
+    </w:p>
+    <w:p>
+      <w:pPr>
+        <w:widowControl w:val="0"/>
+        <w:tabs>
+          <w:tab w:val="left" w:pos="720"/>
+          <w:tab w:val="left" w:pos="1440"/>
+          <w:tab w:val="left" w:pos="2160"/>
+          <w:tab w:val="left" w:pos="2880"/>
+          <w:tab w:val="left" w:pos="3600"/>
+          <w:tab w:val="left" w:pos="4320"/>
+          <w:tab w:val="left" w:pos="5040"/>
+          <w:tab w:val="left" w:pos="5760"/>
+          <w:tab w:val="left" w:pos="6480"/>
+          <w:tab w:val="left" w:pos="7200"/>
+          <w:tab w:val="left" w:pos="7920"/>
+          <w:tab w:val="left" w:pos="8640"/>
+        </w:tabs>
+        <w:autoSpaceDE w:val="0"/>
+        <w:autoSpaceDN w:val="0"/>
+        <w:adjustRightInd w:val="0"/>
+        <w:rPr>
+          <w:rFonts w:ascii="Helvetica" w:hAnsi="Helvetica" w:cs="Helvetica"/>
+        </w:rPr>
+      </w:pPr>
+      <w:r>
+        <w:rPr>
+          <w:rFonts w:ascii="Helvetica" w:hAnsi="Helvetica" w:cs="Helvetica"/>
+        </w:rPr>
+        <w:t>&lt;</w:t>
+      </w:r>
+      <w:r>
+        <w:rPr>
+          <w:rFonts w:ascii="Helvetica" w:hAnsi="Helvetica" w:cs="Helvetica"/>
+        </w:rPr>
+        <w:t>list anything that’s worrisome</w:t>
+      </w:r>
+      <w:r>
+        <w:rPr>
+          <w:rFonts w:ascii="Helvetica" w:hAnsi="Helvetica" w:cs="Helvetica"/>
+        </w:rPr>
+        <w:t>&gt;</w:t>
+      </w:r>
+    </w:p>
+    <w:p>
+      <w:pPr>
+        <w:widowControl w:val="0"/>
+        <w:tabs>
+          <w:tab w:val="left" w:pos="720"/>
+          <w:tab w:val="left" w:pos="1440"/>
+          <w:tab w:val="left" w:pos="2160"/>
+          <w:tab w:val="left" w:pos="2880"/>
+          <w:tab w:val="left" w:pos="3600"/>
+          <w:tab w:val="left" w:pos="4320"/>
+          <w:tab w:val="left" w:pos="5040"/>
+          <w:tab w:val="left" w:pos="5760"/>
+          <w:tab w:val="left" w:pos="6480"/>
+          <w:tab w:val="left" w:pos="7200"/>
+          <w:tab w:val="left" w:pos="7920"/>
+          <w:tab w:val="left" w:pos="8640"/>
+        </w:tabs>
+        <w:autoSpaceDE w:val="0"/>
+        <w:autoSpaceDN w:val="0"/>
+        <w:adjustRightInd w:val="0"/>
+        <w:rPr>
+          <w:rFonts w:ascii="Helvetica" w:hAnsi="Helvetica" w:cs="Helvetica"/>
+        </w:rPr>
+      </w:pPr>
+      <w:r>
+        <w:rPr>
+          <w:rFonts w:ascii="Helvetica" w:hAnsi="Helvetica" w:cs="Helvetica"/>
+        </w:rPr>
+        <w:t>&lt;</w:t>
+      </w:r>
+      <w:r>
+        <w:rPr>
+          <w:rFonts w:ascii="Helvetica" w:hAnsi="Helvetica" w:cs="Helvetica"/>
+        </w:rPr>
+        <w:t>make sure people can’t do tracking</w:t>
+      </w:r>
+      <w:r>
+        <w:rPr>
+          <w:rFonts w:ascii="Helvetica" w:hAnsi="Helvetica" w:cs="Helvetica"/>
+        </w:rPr>
+        <w:t>&gt;</w:t>
+      </w:r>
+    </w:p>
+    <w:p>
+      <w:pPr>
+        <w:widowControl w:val="0"/>
+        <w:tabs>
+          <w:tab w:val="left" w:pos="720"/>
+          <w:tab w:val="left" w:pos="1440"/>
+          <w:tab w:val="left" w:pos="2160"/>
+          <w:tab w:val="left" w:pos="2880"/>
+          <w:tab w:val="left" w:pos="3600"/>
+          <w:tab w:val="left" w:pos="4320"/>
+          <w:tab w:val="left" w:pos="5040"/>
+          <w:tab w:val="left" w:pos="5760"/>
+          <w:tab w:val="left" w:pos="6480"/>
+          <w:tab w:val="left" w:pos="7200"/>
+          <w:tab w:val="left" w:pos="7920"/>
+          <w:tab w:val="left" w:pos="8640"/>
+        </w:tabs>
+        <w:autoSpaceDE w:val="0"/>
+        <w:autoSpaceDN w:val="0"/>
+        <w:adjustRightInd w:val="0"/>
+        <w:rPr>
+          <w:rFonts w:ascii="Helvetica" w:hAnsi="Helvetica" w:cs="Helvetica"/>
+        </w:rPr>
+      </w:pPr>
+    </w:p>
+    <w:p>
+      <w:pPr>
+        <w:rPr>
+          <w:rFonts w:ascii="Helvetica" w:hAnsi="Helvetica" w:cs="Helvetica"/>
+        </w:rPr>
+      </w:pPr>
+      <w:r>
+        <w:rPr>
+          <w:rFonts w:ascii="Helvetica" w:hAnsi="Helvetica" w:cs="Helvetica"/>
+        </w:rPr>
+        <w:br w:type="page"/>
+      </w:r>
+    </w:p>
+    <w:p>
+      <w:pPr>
+        <w:widowControl w:val="0"/>
+        <w:tabs>
+          <w:tab w:val="left" w:pos="720"/>
+          <w:tab w:val="left" w:pos="1440"/>
+          <w:tab w:val="left" w:pos="2160"/>
+          <w:tab w:val="left" w:pos="2880"/>
+          <w:tab w:val="left" w:pos="3600"/>
+          <w:tab w:val="left" w:pos="4320"/>
+          <w:tab w:val="left" w:pos="5040"/>
+          <w:tab w:val="left" w:pos="5760"/>
+          <w:tab w:val="left" w:pos="6480"/>
+          <w:tab w:val="left" w:pos="7200"/>
+          <w:tab w:val="left" w:pos="7920"/>
+          <w:tab w:val="left" w:pos="8640"/>
+        </w:tabs>
+        <w:autoSpaceDE w:val="0"/>
+        <w:autoSpaceDN w:val="0"/>
+        <w:adjustRightInd w:val="0"/>
+        <w:jc w:val="center"/>
+        <w:rPr>
+          <w:rFonts w:ascii="Helvetica" w:hAnsi="Helvetica" w:cs="Helvetica"/>
+        </w:rPr>
+      </w:pPr>
+      <w:r>
+        <w:rPr>
+          <w:rFonts w:ascii="Helvetica" w:hAnsi="Helvetica" w:cs="Helvetica"/>
+        </w:rPr>
+        <w:t>Testing</w:t>
+      </w:r>
+    </w:p>
+    <w:p>
+      <w:pPr>
+        <w:widowControl w:val="0"/>
+        <w:tabs>
+          <w:tab w:val="left" w:pos="720"/>
+          <w:tab w:val="left" w:pos="1440"/>
+          <w:tab w:val="left" w:pos="2160"/>
+          <w:tab w:val="left" w:pos="2880"/>
+          <w:tab w:val="left" w:pos="3600"/>
+          <w:tab w:val="left" w:pos="4320"/>
+          <w:tab w:val="left" w:pos="5040"/>
+          <w:tab w:val="left" w:pos="5760"/>
+          <w:tab w:val="left" w:pos="6480"/>
+          <w:tab w:val="left" w:pos="7200"/>
+          <w:tab w:val="left" w:pos="7920"/>
+          <w:tab w:val="left" w:pos="8640"/>
+        </w:tabs>
+        <w:autoSpaceDE w:val="0"/>
+        <w:autoSpaceDN w:val="0"/>
+        <w:adjustRightInd w:val="0"/>
+        <w:rPr>
+          <w:rFonts w:ascii="Helvetica" w:hAnsi="Helvetica" w:cs="Helvetica"/>
+        </w:rPr>
+      </w:pPr>
+      <w:r>
+        <w:rPr>
+          <w:rFonts w:ascii="Helvetica" w:hAnsi="Helvetica" w:cs="Helvetica"/>
+        </w:rPr>
+        <w:tab/>
+        <w:t>how we will do testing</w:t>
+      </w:r>
+    </w:p>
+    <w:p>
+      <w:pPr>
+        <w:widowControl w:val="0"/>
+        <w:tabs>
+          <w:tab w:val="left" w:pos="720"/>
+          <w:tab w:val="left" w:pos="1440"/>
+          <w:tab w:val="left" w:pos="2160"/>
+          <w:tab w:val="left" w:pos="2880"/>
+          <w:tab w:val="left" w:pos="3600"/>
+          <w:tab w:val="left" w:pos="4320"/>
+          <w:tab w:val="left" w:pos="5040"/>
+          <w:tab w:val="left" w:pos="5760"/>
+          <w:tab w:val="left" w:pos="6480"/>
+          <w:tab w:val="left" w:pos="7200"/>
+          <w:tab w:val="left" w:pos="7920"/>
+          <w:tab w:val="left" w:pos="8640"/>
+        </w:tabs>
+        <w:autoSpaceDE w:val="0"/>
+        <w:autoSpaceDN w:val="0"/>
+        <w:adjustRightInd w:val="0"/>
+        <w:rPr>
+          <w:rFonts w:ascii="Helvetica" w:hAnsi="Helvetica" w:cs="Helvetica"/>
+        </w:rPr>
+      </w:pPr>
+      <w:r>
+        <w:rPr>
+          <w:rFonts w:ascii="Helvetica" w:hAnsi="Helvetica" w:cs="Helvetica"/>
+        </w:rPr>
+        <w:tab/>
+      </w:r>
+      <w:r>
+        <w:rPr>
+          <w:rFonts w:ascii="Helvetica" w:hAnsi="Helvetica" w:cs="Helvetica"/>
+        </w:rPr>
+        <w:tab/>
+        <w:t>are we doing unit testing</w:t>
+      </w:r>
+    </w:p>
+    <w:p>
+      <w:pPr>
+        <w:widowControl w:val="0"/>
+        <w:tabs>
+          <w:tab w:val="left" w:pos="720"/>
+          <w:tab w:val="left" w:pos="1440"/>
+          <w:tab w:val="left" w:pos="2160"/>
+          <w:tab w:val="left" w:pos="2880"/>
+          <w:tab w:val="left" w:pos="3600"/>
+          <w:tab w:val="left" w:pos="4320"/>
+          <w:tab w:val="left" w:pos="5040"/>
+          <w:tab w:val="left" w:pos="5760"/>
+          <w:tab w:val="left" w:pos="6480"/>
+          <w:tab w:val="left" w:pos="7200"/>
+          <w:tab w:val="left" w:pos="7920"/>
+          <w:tab w:val="left" w:pos="8640"/>
+        </w:tabs>
+        <w:autoSpaceDE w:val="0"/>
+        <w:autoSpaceDN w:val="0"/>
+        <w:adjustRightInd w:val="0"/>
+        <w:rPr>
+          <w:rFonts w:ascii="Helvetica" w:hAnsi="Helvetica" w:cs="Helvetica"/>
+        </w:rPr>
+      </w:pPr>
+      <w:r>
+        <w:rPr>
+          <w:rFonts w:ascii="Helvetica" w:hAnsi="Helvetica" w:cs="Helvetica"/>
+        </w:rPr>
+        <w:tab/>
+      </w:r>
+      <w:r>
+        <w:rPr>
+          <w:rFonts w:ascii="Helvetica" w:hAnsi="Helvetica" w:cs="Helvetica"/>
+        </w:rPr>
+        <w:tab/>
+        <w:t>how are we doing usability testing</w:t>
+      </w:r>
+    </w:p>
+    <w:p>
+      <w:pPr>
+        <w:widowControl w:val="0"/>
+        <w:tabs>
+          <w:tab w:val="left" w:pos="720"/>
+          <w:tab w:val="left" w:pos="1440"/>
+          <w:tab w:val="left" w:pos="2160"/>
+          <w:tab w:val="left" w:pos="2880"/>
+          <w:tab w:val="left" w:pos="3600"/>
+          <w:tab w:val="left" w:pos="4320"/>
+          <w:tab w:val="left" w:pos="5040"/>
+          <w:tab w:val="left" w:pos="5760"/>
+          <w:tab w:val="left" w:pos="6480"/>
+          <w:tab w:val="left" w:pos="7200"/>
+          <w:tab w:val="left" w:pos="7920"/>
+          <w:tab w:val="left" w:pos="8640"/>
+        </w:tabs>
+        <w:autoSpaceDE w:val="0"/>
+        <w:autoSpaceDN w:val="0"/>
+        <w:adjustRightInd w:val="0"/>
+        <w:rPr>
+          <w:rFonts w:ascii="Helvetica" w:hAnsi="Helvetica" w:cs="Helvetica"/>
+        </w:rPr>
+      </w:pPr>
+      <w:r>
+        <w:rPr>
+          <w:rFonts w:ascii="Helvetica" w:hAnsi="Helvetica" w:cs="Helvetica"/>
+        </w:rPr>
+        <w:tab/>
+        <w:t>internal testing</w:t>
+      </w:r>
+    </w:p>
+    <w:p>
+      <w:pPr>
+        <w:widowControl w:val="0"/>
+        <w:tabs>
+          <w:tab w:val="left" w:pos="720"/>
+          <w:tab w:val="left" w:pos="1440"/>
+          <w:tab w:val="left" w:pos="2160"/>
+          <w:tab w:val="left" w:pos="2880"/>
+          <w:tab w:val="left" w:pos="3600"/>
+          <w:tab w:val="left" w:pos="4320"/>
+          <w:tab w:val="left" w:pos="5040"/>
+          <w:tab w:val="left" w:pos="5760"/>
+          <w:tab w:val="left" w:pos="6480"/>
+          <w:tab w:val="left" w:pos="7200"/>
+          <w:tab w:val="left" w:pos="7920"/>
+          <w:tab w:val="left" w:pos="8640"/>
+        </w:tabs>
+        <w:autoSpaceDE w:val="0"/>
+        <w:autoSpaceDN w:val="0"/>
+        <w:adjustRightInd w:val="0"/>
+        <w:rPr>
+          <w:rFonts w:ascii="Helvetica" w:hAnsi="Helvetica" w:cs="Helvetica"/>
+        </w:rPr>
+      </w:pPr>
+      <w:r>
+        <w:rPr>
+          <w:rFonts w:ascii="Helvetica" w:hAnsi="Helvetica" w:cs="Helvetica"/>
+        </w:rPr>
+        <w:tab/>
+        <w:t>giving it to the client to test it</w:t>
+      </w:r>
+    </w:p>
+    <w:p>
+      <w:pPr>
+        <w:rPr>
+          <w:rFonts w:ascii="Helvetica" w:hAnsi="Helvetica" w:cs="Helvetica"/>
+        </w:rPr>
+      </w:pPr>
+      <w:r>
+        <w:rPr>
+          <w:rFonts w:ascii="Helvetica" w:hAnsi="Helvetica" w:cs="Helvetica"/>
+        </w:rPr>
+        <w:br w:type="page"/>
+      </w:r>
+    </w:p>
+    <w:p>
+      <w:pPr>
+        <w:widowControl w:val="0"/>
+        <w:tabs>
+          <w:tab w:val="left" w:pos="720"/>
+          <w:tab w:val="left" w:pos="1440"/>
+          <w:tab w:val="left" w:pos="2160"/>
+          <w:tab w:val="left" w:pos="2880"/>
+          <w:tab w:val="left" w:pos="3600"/>
+          <w:tab w:val="left" w:pos="4320"/>
+          <w:tab w:val="left" w:pos="5040"/>
+          <w:tab w:val="left" w:pos="5760"/>
+          <w:tab w:val="left" w:pos="6480"/>
+          <w:tab w:val="left" w:pos="7200"/>
+          <w:tab w:val="left" w:pos="7920"/>
+          <w:tab w:val="left" w:pos="8640"/>
+        </w:tabs>
+        <w:autoSpaceDE w:val="0"/>
+        <w:autoSpaceDN w:val="0"/>
+        <w:adjustRightInd w:val="0"/>
+        <w:jc w:val="center"/>
+        <w:rPr>
+          <w:rFonts w:ascii="Helvetica" w:hAnsi="Helvetica" w:cs="Helvetica"/>
+        </w:rPr>
+      </w:pPr>
+      <w:r>
+        <w:rPr>
+          <w:rFonts w:ascii="Helvetica" w:hAnsi="Helvetica" w:cs="Helvetica"/>
+        </w:rPr>
+        <w:t>Legal</w:t>
+      </w:r>
+    </w:p>
+    <w:p>
+      <w:pPr>
+        <w:widowControl w:val="0"/>
+        <w:tabs>
+          <w:tab w:val="left" w:pos="720"/>
+          <w:tab w:val="left" w:pos="1440"/>
+          <w:tab w:val="left" w:pos="2160"/>
+          <w:tab w:val="left" w:pos="2880"/>
+          <w:tab w:val="left" w:pos="3600"/>
+          <w:tab w:val="left" w:pos="4320"/>
+          <w:tab w:val="left" w:pos="5040"/>
+          <w:tab w:val="left" w:pos="5760"/>
+          <w:tab w:val="left" w:pos="6480"/>
+          <w:tab w:val="left" w:pos="7200"/>
+          <w:tab w:val="left" w:pos="7920"/>
+          <w:tab w:val="left" w:pos="8640"/>
+        </w:tabs>
+        <w:autoSpaceDE w:val="0"/>
+        <w:autoSpaceDN w:val="0"/>
+        <w:adjustRightInd w:val="0"/>
+        <w:rPr>
+          <w:rFonts w:ascii="Helvetica" w:hAnsi="Helvetica" w:cs="Helvetica"/>
+        </w:rPr>
+      </w:pPr>
+      <w:r>
+        <w:rPr>
+          <w:rFonts w:ascii="Helvetica" w:hAnsi="Helvetica" w:cs="Helvetica"/>
+        </w:rPr>
+        <w:tab/>
+        <w:t xml:space="preserve">There is no Non-Disclosure Agreement associated with this project. The project will be open source </w:t>
+      </w:r>
+      <w:r>
+        <w:rPr>
+          <w:rFonts w:ascii="Helvetica" w:hAnsi="Helvetica" w:cs="Helvetica"/>
+        </w:rPr>
+        <w:t>and maintained on Github. The project will be under a GPL license, whereas anyone has freedom to access and distribute the software</w:t>
+      </w:r>
+      <w:r>
+        <w:rPr>
+          <w:rFonts w:ascii="Helvetica" w:hAnsi="Helvetica" w:cs="Helvetica"/>
+        </w:rPr>
+        <w:t>.</w:t>
+      </w:r>
+    </w:p>
+    <w:p>
+      <w:pPr>
+        <w:widowControl w:val="0"/>
+        <w:tabs>
+          <w:tab w:val="left" w:pos="720"/>
+          <w:tab w:val="left" w:pos="1440"/>
+          <w:tab w:val="left" w:pos="2160"/>
+          <w:tab w:val="left" w:pos="2880"/>
+          <w:tab w:val="left" w:pos="3600"/>
+          <w:tab w:val="left" w:pos="4320"/>
+          <w:tab w:val="left" w:pos="5040"/>
+          <w:tab w:val="left" w:pos="5760"/>
+          <w:tab w:val="left" w:pos="6480"/>
+          <w:tab w:val="left" w:pos="7200"/>
+          <w:tab w:val="left" w:pos="7920"/>
+          <w:tab w:val="left" w:pos="8640"/>
+        </w:tabs>
+        <w:autoSpaceDE w:val="0"/>
+        <w:autoSpaceDN w:val="0"/>
+        <w:adjustRightInd w:val="0"/>
+        <w:rPr>
+          <w:rFonts w:ascii="Helvetica" w:hAnsi="Helvetica" w:cs="Helvetica"/>
+        </w:rPr>
+      </w:pPr>
+      <w:r>
+        <w:rPr>
+          <w:rFonts w:ascii="Helvetica" w:hAnsi="Helvetica" w:cs="Helvetica"/>
+        </w:rPr>
+        <w:tab/>
+      </w:r>
+    </w:p>
+    <w:p>
+      <w:pPr>
+        <w:rPr>
+          <w:rFonts w:ascii="Helvetica" w:hAnsi="Helvetica" w:cs="Helvetica"/>
+        </w:rPr>
+      </w:pPr>
+      <w:r>
+        <w:rPr>
+          <w:rFonts w:ascii="Helvetica" w:hAnsi="Helvetica" w:cs="Helvetica"/>
+        </w:rPr>
+        <w:br w:type="page"/>
+      </w:r>
+    </w:p>
+    <w:p>
+      <w:pPr>
+        <w:widowControl w:val="0"/>
+        <w:tabs>
+          <w:tab w:val="left" w:pos="720"/>
+          <w:tab w:val="left" w:pos="1440"/>
+          <w:tab w:val="left" w:pos="2160"/>
+          <w:tab w:val="left" w:pos="2880"/>
+          <w:tab w:val="left" w:pos="3600"/>
+          <w:tab w:val="left" w:pos="4320"/>
+          <w:tab w:val="left" w:pos="5040"/>
+          <w:tab w:val="left" w:pos="5760"/>
+          <w:tab w:val="left" w:pos="6480"/>
+          <w:tab w:val="left" w:pos="7200"/>
+          <w:tab w:val="left" w:pos="7920"/>
+          <w:tab w:val="left" w:pos="8640"/>
+        </w:tabs>
+        <w:autoSpaceDE w:val="0"/>
+        <w:autoSpaceDN w:val="0"/>
+        <w:adjustRightInd w:val="0"/>
+        <w:rPr>
+          <w:rFonts w:ascii="Helvetica" w:hAnsi="Helvetica" w:cs="Helvetica"/>
+        </w:rPr>
+      </w:pPr>
       <w:r>
         <w:rPr>
           <w:rFonts w:ascii="Helvetica" w:hAnsi="Helvetica" w:cs="Helvetica"/>

</xml_diff>